<commit_message>
Updated picture and added two sentences.
</commit_message>
<xml_diff>
--- a/pseudocode/Part2:TransferDesignAlgortithm.docx
+++ b/pseudocode/Part2:TransferDesignAlgortithm.docx
@@ -231,7 +231,15 @@
       </w:r>
       <w:r>
         <w:rPr/>
-        <w:t xml:space="preserve"> we will eventually get a response for the destination tail at some point. If there is a failure in the destination chain, the failure detection from part one will detect the problem and relink the chain. The destination tail will send a ACK to the source Tail. When the source tail receives the ACK, the update entry from the sentUpdates can be removed. This ACK will travel backwards all the way up to the source head. The sentUpdates is used to detect failures in our case and if we make it all the way back to the source head without failure then </w:t>
+        <w:t xml:space="preserve"> we will eventually get a response for the destination tail at some point. If there is a failure in the destination chain, the failure detection from part one will detect the problem and relink the chain. The destination tail will send a ACK to </w:t>
+      </w:r>
+      <w:r>
+        <w:rPr/>
+        <w:t xml:space="preserve">its predecessor as well as the source tail.  </w:t>
+      </w:r>
+      <w:r>
+        <w:rPr/>
+        <w:t xml:space="preserve">When the source tail receives the ACK, the update entry from the sentUpdates can be removed. This ACK will travel backwards all the way up to the source head. The sentUpdates is used to detect failures in our case and if we make it all the way back to the source head without failure then </w:t>
       </w:r>
       <w:r>
         <w:rPr/>
@@ -243,219 +251,95 @@
       </w:r>
       <w:r>
         <w:rPr/>
-        <w:t xml:space="preserve">sentUpdate list. </w:t>
-      </w:r>
-    </w:p>
-    <w:p>
-      <w:pPr>
-        <w:pStyle w:val="Normal"/>
-        <w:rPr/>
-      </w:pPr>
-      <w:r>
-        <w:rPr/>
-      </w:r>
-    </w:p>
-    <w:p>
-      <w:pPr>
-        <w:pStyle w:val="Normal"/>
-        <w:rPr/>
-      </w:pPr>
-      <w:r>
-        <w:rPr/>
-      </w:r>
-    </w:p>
-    <w:p>
-      <w:pPr>
-        <w:pStyle w:val="Normal"/>
-        <w:rPr/>
-      </w:pPr>
-      <w:r>
-        <w:rPr/>
-      </w:r>
-    </w:p>
-    <w:p>
-      <w:pPr>
-        <w:pStyle w:val="Normal"/>
-        <w:rPr/>
-      </w:pPr>
-      <w:r>
-        <w:rPr/>
-        <w:pict>
-          <v:group id="shape_0" style="position:absolute;margin-left:0pt;margin-top:13.65pt;width:478.8pt;height:437.3pt" coordorigin="0,273" coordsize="9576,8746">
-            <v:oval id="shape_0" fillcolor="#729fcf" stroked="t" style="position:absolute;left:0;top:2177;width:1522;height:1538">
-              <v:wrap v:type="none"/>
-              <v:fill type="solid" color2="#8d6030" detectmouseclick="t"/>
-              <v:stroke color="#3465a4" joinstyle="round" endcap="flat"/>
-            </v:oval>
-            <v:oval id="shape_0" fillcolor="#729fcf" stroked="t" style="position:absolute;left:3119;top:2177;width:1523;height:1538">
-              <v:wrap v:type="none"/>
-              <v:fill type="solid" color2="#8d6030" detectmouseclick="t"/>
-              <v:stroke color="#3465a4" joinstyle="round" endcap="flat"/>
-            </v:oval>
-            <v:line id="shape_0" from="1523,2983" to="3336,2983" stroked="t" style="position:absolute">
-              <v:stroke color="black" endarrow="block" endarrowwidth="medium" endarrowlength="medium" joinstyle="round" endcap="flat"/>
-              <v:fill on="false" detectmouseclick="t"/>
-            </v:line>
-            <v:oval id="shape_0" fillcolor="#729fcf" stroked="t" style="position:absolute;left:6457;top:2177;width:1522;height:1538">
-              <v:wrap v:type="none"/>
-              <v:fill type="solid" color2="#8d6030" detectmouseclick="t"/>
-              <v:stroke color="#3465a4" joinstyle="round" endcap="flat"/>
-            </v:oval>
-            <v:oval id="shape_0" fillcolor="#729fcf" stroked="t" style="position:absolute;left:0;top:6133;width:1522;height:1537">
-              <v:wrap v:type="none"/>
-              <v:fill type="solid" color2="#8d6030" detectmouseclick="t"/>
-              <v:stroke color="#3465a4" joinstyle="round" endcap="flat"/>
-            </v:oval>
-            <v:oval id="shape_0" fillcolor="#729fcf" stroked="t" style="position:absolute;left:2974;top:6059;width:1523;height:1537">
-              <v:wrap v:type="none"/>
-              <v:fill type="solid" color2="#8d6030" detectmouseclick="t"/>
-              <v:stroke color="#3465a4" joinstyle="round" endcap="flat"/>
-            </v:oval>
-            <v:oval id="shape_0" fillcolor="#729fcf" stroked="t" style="position:absolute;left:6457;top:6059;width:1522;height:1537">
-              <v:wrap v:type="none"/>
-              <v:fill type="solid" color2="#8d6030" detectmouseclick="t"/>
-              <v:stroke color="#3465a4" joinstyle="round" endcap="flat"/>
-            </v:oval>
-            <v:oval id="shape_0" fillcolor="#729fcf" stroked="t" style="position:absolute;left:8053;top:273;width:1522;height:1537">
-              <v:wrap v:type="none"/>
-              <v:fill type="solid" color2="#8d6030" detectmouseclick="t"/>
-              <v:stroke color="#3465a4" joinstyle="round" endcap="flat"/>
-            </v:oval>
-            <v:line id="shape_0" from="726,932" to="8124,2323" stroked="t" style="position:absolute;flip:x">
-              <v:stroke color="black" endarrow="block" endarrowwidth="medium" endarrowlength="medium" joinstyle="round" endcap="flat"/>
-              <v:fill on="false" detectmouseclick="t"/>
-            </v:line>
-            <v:line id="shape_0" from="4716,2983" to="6674,2983" stroked="t" style="position:absolute">
-              <v:stroke color="black" endarrow="block" endarrowwidth="medium" endarrowlength="medium" joinstyle="round" endcap="flat"/>
-              <v:fill on="false" detectmouseclick="t"/>
-            </v:line>
-            <v:line id="shape_0" from="653,3569" to="6674,6278" stroked="t" style="position:absolute;flip:x">
-              <v:stroke color="black" endarrow="block" endarrowwidth="medium" endarrowlength="medium" joinstyle="round" endcap="flat"/>
-              <v:fill on="false" detectmouseclick="t"/>
-            </v:line>
-            <v:line id="shape_0" from="1378,6939" to="2973,6939" stroked="t" style="position:absolute">
-              <v:stroke color="black" endarrow="block" endarrowwidth="medium" endarrowlength="medium" joinstyle="round" endcap="flat"/>
-              <v:fill on="false" detectmouseclick="t"/>
-            </v:line>
-            <v:line id="shape_0" from="4353,6939" to="6528,6939" stroked="t" style="position:absolute">
-              <v:stroke color="black" endarrow="block" endarrowwidth="medium" endarrowlength="medium" joinstyle="round" endcap="flat"/>
-              <v:fill on="false" detectmouseclick="t"/>
-            </v:line>
-            <v:line id="shape_0" from="7327,1738" to="8777,6132" stroked="t" style="position:absolute;flip:y">
-              <v:stroke color="black" endarrow="block" endarrowwidth="medium" endarrowlength="medium" joinstyle="round" endcap="flat"/>
-              <v:fill on="false" detectmouseclick="t"/>
-            </v:line>
-            <v:shapetype id="shapetype_202" coordsize="21600,21600" o:spt="202" path="m,l,21600l21600,21600l21600,xe">
-              <v:stroke joinstyle="miter"/>
-              <v:path gradientshapeok="t" o:connecttype="rect"/>
-            </v:shapetype>
-            <v:shape id="shape_0" stroked="f" style="position:absolute;left:8198;top:713;width:1232;height:556" type="shapetype_202">
-              <v:wrap v:type="square"/>
-              <v:fill on="false" detectmouseclick="t"/>
-              <v:stroke color="black" joinstyle="round" endcap="flat"/>
-            </v:shape>
-            <v:shape id="shape_0" stroked="f" style="position:absolute;left:73;top:2458;width:1522;height:970" type="shapetype_202">
-              <v:wrap v:type="square"/>
-              <v:fill on="false" detectmouseclick="t"/>
-              <v:stroke color="black" joinstyle="round" endcap="flat"/>
-            </v:shape>
-            <v:shape id="shape_0" stroked="f" style="position:absolute;left:6457;top:2458;width:1522;height:970" type="shapetype_202">
-              <v:wrap v:type="square"/>
-              <v:fill on="false" detectmouseclick="t"/>
-              <v:stroke color="black" joinstyle="round" endcap="flat"/>
-            </v:shape>
-            <v:shape id="shape_0" stroked="f" style="position:absolute;left:73;top:6425;width:1522;height:970" type="shapetype_202">
-              <v:wrap v:type="square"/>
-              <v:fill on="false" detectmouseclick="t"/>
-              <v:stroke color="black" joinstyle="round" endcap="flat"/>
-            </v:shape>
-            <v:shape id="shape_0" stroked="f" style="position:absolute;left:6529;top:6352;width:1523;height:970" type="shapetype_202">
-              <v:wrap v:type="square"/>
-              <v:fill on="false" detectmouseclick="t"/>
-              <v:stroke color="black" joinstyle="round" endcap="flat"/>
-            </v:shape>
-            <v:line id="shape_0" from="7255,3643" to="7326,6059" stroked="t" style="position:absolute;flip:y">
-              <v:stroke color="black" endarrow="block" endarrowwidth="medium" endarrowlength="medium" joinstyle="round" endcap="flat"/>
-              <v:fill on="false" detectmouseclick="t"/>
-            </v:line>
-            <v:shape id="shape_0" coordsize="2728,847" path="m2714,139c2727,614,2220,721,1889,763c1547,806,1180,846,859,659l516,451l172,174l0,0e" stroked="t" style="position:absolute;left:4176;top:7457;width:2713;height:798">
-              <v:stroke color="black" joinstyle="round" endcap="flat"/>
-              <v:fill on="false" detectmouseclick="t"/>
-            </v:shape>
-            <v:shape id="shape_0" coordsize="2189,802" path="m2188,0c2136,449,1726,801,1282,768c860,738,461,570,151,283l0,81e" stroked="t" style="position:absolute;left:1222;top:7451;width:2187;height:769">
-              <v:stroke color="black" joinstyle="round" endcap="flat"/>
-              <v:fill on="false" detectmouseclick="t"/>
-            </v:shape>
-            <v:shape id="shape_0" coordsize="1959,347" path="m1958,0c1649,203,1284,283,927,346l550,346l206,312l0,138e" stroked="t" style="position:absolute;left:4554;top:3262;width:1957;height:345">
-              <v:stroke color="black" joinstyle="round" endcap="flat"/>
-              <v:fill on="false" detectmouseclick="t"/>
-            </v:shape>
-            <v:shape id="shape_0" coordsize="1718,440" path="m1717,105c1442,358,1041,439,687,348l343,244l0,0e" stroked="t" style="position:absolute;left:1463;top:3329;width:1716;height:383">
-              <v:stroke color="black" joinstyle="round" endcap="flat"/>
-              <v:fill on="false" detectmouseclick="t"/>
-            </v:shape>
-            <v:shape id="shape_0" stroked="f" style="position:absolute;left:1451;top:3862;width:1595;height:419" type="shapetype_202">
-              <v:wrap v:type="square"/>
-              <v:fill on="false" detectmouseclick="t"/>
-              <v:stroke color="black" joinstyle="round" endcap="flat"/>
-            </v:shape>
-            <v:shape id="shape_0" stroked="f" style="position:absolute;left:5731;top:4668;width:1523;height:419" type="shapetype_202">
-              <v:wrap v:type="square"/>
-              <v:fill on="false" detectmouseclick="t"/>
-              <v:stroke color="black" joinstyle="round" endcap="flat"/>
-            </v:shape>
-            <v:shape id="shape_0" stroked="f" style="position:absolute;left:1384;top:2471;width:1880;height:493" type="shapetype_202">
-              <v:wrap v:type="square"/>
-              <v:fill on="false" detectmouseclick="t"/>
-              <v:stroke color="black" joinstyle="round" endcap="flat"/>
-            </v:shape>
-            <v:shape id="shape_0" stroked="f" style="position:absolute;left:4643;top:2471;width:1880;height:493" type="shapetype_202">
-              <v:wrap v:type="square"/>
-              <v:fill on="false" detectmouseclick="t"/>
-              <v:stroke color="black" joinstyle="round" endcap="flat"/>
-            </v:shape>
-            <v:shape id="shape_0" stroked="f" style="position:absolute;left:3261;top:5053;width:1744;height:493" type="shapetype_202">
-              <v:wrap v:type="square"/>
-              <v:fill on="false" detectmouseclick="t"/>
-              <v:stroke color="black" joinstyle="round" endcap="flat"/>
-            </v:shape>
-            <v:shape id="shape_0" stroked="f" style="position:absolute;left:1302;top:6425;width:1879;height:493" type="shapetype_202">
-              <v:wrap v:type="square"/>
-              <v:fill on="false" detectmouseclick="t"/>
-              <v:stroke color="black" joinstyle="round" endcap="flat"/>
-            </v:shape>
-            <v:shape id="shape_0" stroked="f" style="position:absolute;left:4498;top:6279;width:1880;height:493" type="shapetype_202">
-              <v:wrap v:type="square"/>
-              <v:fill on="false" detectmouseclick="t"/>
-              <v:stroke color="black" joinstyle="round" endcap="flat"/>
-            </v:shape>
-            <v:shape id="shape_0" stroked="f" style="position:absolute;left:2612;top:1006;width:2899;height:556" type="shapetype_202">
-              <v:wrap v:type="square"/>
-              <v:fill on="false" detectmouseclick="t"/>
-              <v:stroke color="black" joinstyle="round" endcap="flat"/>
-            </v:shape>
-            <v:shape id="shape_0" stroked="f" style="position:absolute;left:8148;top:4009;width:1209;height:556" type="shapetype_202">
-              <v:wrap v:type="square"/>
-              <v:fill on="false" detectmouseclick="t"/>
-              <v:stroke color="black" joinstyle="round" endcap="flat"/>
-            </v:shape>
-            <v:shape id="shape_0" stroked="f" style="position:absolute;left:4208;top:3716;width:1595;height:420" type="shapetype_202">
-              <v:wrap v:type="square"/>
-              <v:fill on="false" detectmouseclick="t"/>
-              <v:stroke color="black" joinstyle="round" endcap="flat"/>
-            </v:shape>
-            <v:shape id="shape_0" stroked="f" style="position:absolute;left:1523;top:8276;width:1595;height:419" type="shapetype_202">
-              <v:wrap v:type="square"/>
-              <v:fill on="false" detectmouseclick="t"/>
-              <v:stroke color="black" joinstyle="round" endcap="flat"/>
-            </v:shape>
-            <v:shape id="shape_0" stroked="f" style="position:absolute;left:4860;top:8330;width:1596;height:420" type="shapetype_202">
-              <v:wrap v:type="square"/>
-              <v:fill on="false" detectmouseclick="t"/>
-              <v:stroke color="black" joinstyle="round" endcap="flat"/>
-            </v:shape>
-          </v:group>
-        </w:pict>
+        <w:t xml:space="preserve">sentUpdate list.  After sending both ACKs, the destination tail sends a response to the client.  </w:t>
+      </w:r>
+    </w:p>
+    <w:p>
+      <w:pPr>
+        <w:pStyle w:val="Normal"/>
+        <w:rPr/>
+      </w:pPr>
+      <w:r>
+        <w:rPr/>
+      </w:r>
+    </w:p>
+    <w:p>
+      <w:pPr>
+        <w:pStyle w:val="Normal"/>
+        <w:rPr/>
+      </w:pPr>
+      <w:r>
+        <w:rPr/>
+      </w:r>
+    </w:p>
+    <w:p>
+      <w:pPr>
+        <w:pStyle w:val="Normal"/>
+        <w:rPr/>
+      </w:pPr>
+      <w:r>
+        <w:rPr/>
+      </w:r>
+    </w:p>
+    <w:p>
+      <w:pPr>
+        <w:pStyle w:val="Normal"/>
+        <w:rPr/>
+      </w:pPr>
+      <w:r>
+        <w:rPr/>
+        <w:drawing>
+          <wp:anchor behindDoc="0" distT="0" distB="0" distL="0" distR="0" simplePos="0" locked="0" layoutInCell="1" allowOverlap="1" relativeHeight="0">
+            <wp:simplePos x="0" y="0"/>
+            <wp:positionH relativeFrom="column">
+              <wp:align>center</wp:align>
+            </wp:positionH>
+            <wp:positionV relativeFrom="paragraph">
+              <wp:align>top</wp:align>
+            </wp:positionV>
+            <wp:extent cx="6332220" cy="5439410"/>
+            <wp:effectExtent l="0" t="0" r="0" b="0"/>
+            <wp:wrapSquare wrapText="largest"/>
+            <wp:docPr id="0" name="Picture" descr=""/>
+            <wp:cNvGraphicFramePr>
+              <a:graphicFrameLocks xmlns:a="http://schemas.openxmlformats.org/drawingml/2006/main" noChangeAspect="1"/>
+            </wp:cNvGraphicFramePr>
+            <a:graphic xmlns:a="http://schemas.openxmlformats.org/drawingml/2006/main">
+              <a:graphicData uri="http://schemas.openxmlformats.org/drawingml/2006/picture">
+                <pic:pic xmlns:pic="http://schemas.openxmlformats.org/drawingml/2006/picture">
+                  <pic:nvPicPr>
+                    <pic:cNvPr id="0" name="Picture" descr=""/>
+                    <pic:cNvPicPr>
+                      <a:picLocks noChangeAspect="1" noChangeArrowheads="1"/>
+                    </pic:cNvPicPr>
+                  </pic:nvPicPr>
+                  <pic:blipFill>
+                    <a:blip r:embed="rId2"/>
+                    <a:stretch>
+                      <a:fillRect/>
+                    </a:stretch>
+                  </pic:blipFill>
+                  <pic:spPr bwMode="auto">
+                    <a:xfrm>
+                      <a:off x="0" y="0"/>
+                      <a:ext cx="6332220" cy="5439410"/>
+                    </a:xfrm>
+                    <a:prstGeom prst="rect">
+                      <a:avLst/>
+                    </a:prstGeom>
+                    <a:noFill/>
+                    <a:ln w="9525">
+                      <a:noFill/>
+                      <a:miter lim="800000"/>
+                      <a:headEnd/>
+                      <a:tailEnd/>
+                    </a:ln>
+                  </pic:spPr>
+                </pic:pic>
+              </a:graphicData>
+            </a:graphic>
+          </wp:anchor>
+        </w:drawing>
       </w:r>
     </w:p>
     <w:p>

</xml_diff>